<commit_message>
Added personality quiz classwork (and fixed typos in others)
</commit_message>
<xml_diff>
--- a/CourseMaterial/02_grok_programming/02_madlibs/mad_libs_classwork.docx
+++ b/CourseMaterial/02_grok_programming/02_madlibs/mad_libs_classwork.docx
@@ -54,11 +54,9 @@
       <w:r>
         <w:t xml:space="preserve"> </w:t>
       </w:r>
-      <w:proofErr w:type="gramStart"/>
       <w:r>
         <w:t>Applications</w:t>
       </w:r>
-      <w:proofErr w:type="gramEnd"/>
     </w:p>
     <w:p>
       <w:pPr>
@@ -109,7 +107,6 @@
       <w:r>
         <w:t xml:space="preserve"> to the </w:t>
       </w:r>
-      <w:proofErr w:type="gramStart"/>
       <w:r>
         <w:rPr>
           <w:b/>
@@ -117,7 +114,6 @@
         </w:rPr>
         <w:t>Desktop</w:t>
       </w:r>
-      <w:proofErr w:type="gramEnd"/>
     </w:p>
     <w:p>
       <w:pPr>
@@ -137,13 +133,8 @@
         <w:t>ython</w:t>
       </w:r>
       <w:r>
-        <w:t xml:space="preserve"> </w:t>
-      </w:r>
-      <w:proofErr w:type="gramStart"/>
-      <w:r>
-        <w:t>program</w:t>
-      </w:r>
-      <w:proofErr w:type="gramEnd"/>
+        <w:t xml:space="preserve"> program</w:t>
+      </w:r>
     </w:p>
     <w:p>
       <w:pPr>
@@ -165,11 +156,9 @@
       <w:r>
         <w:t xml:space="preserve">to make sure it </w:t>
       </w:r>
-      <w:proofErr w:type="gramStart"/>
       <w:r>
         <w:t>works</w:t>
       </w:r>
-      <w:proofErr w:type="gramEnd"/>
     </w:p>
     <w:p>
       <w:pPr>
@@ -181,15 +170,7 @@
     <w:p/>
     <w:p>
       <w:r>
-        <w:t xml:space="preserve">Create a Mad Lib with </w:t>
-      </w:r>
-      <w:proofErr w:type="gramStart"/>
-      <w:r>
-        <w:t>all of</w:t>
-      </w:r>
-      <w:proofErr w:type="gramEnd"/>
-      <w:r>
-        <w:t xml:space="preserve"> the following characteristics:</w:t>
+        <w:t>Create a Mad Lib with all of the following characteristics:</w:t>
       </w:r>
     </w:p>
     <w:p/>
@@ -401,13 +382,8 @@
         <w:t>Mad Libs</w:t>
       </w:r>
       <w:r>
-        <w:t xml:space="preserve"> asks the user for at least one number and does an integer operation on </w:t>
-      </w:r>
-      <w:proofErr w:type="gramStart"/>
-      <w:r>
-        <w:t>it</w:t>
-      </w:r>
-      <w:proofErr w:type="gramEnd"/>
+        <w:t xml:space="preserve"> asks the user for at least one number and does an integer operation on it</w:t>
+      </w:r>
     </w:p>
     <w:p/>
     <w:p>
@@ -498,13 +474,8 @@
         </mc:AlternateContent>
       </w:r>
       <w:r>
-        <w:t xml:space="preserve">Your Mad Libs is on at least four separate </w:t>
-      </w:r>
-      <w:proofErr w:type="gramStart"/>
-      <w:r>
-        <w:t>lines</w:t>
-      </w:r>
-      <w:proofErr w:type="gramEnd"/>
+        <w:t>Your Mad Libs is on at least four separate lines</w:t>
+      </w:r>
     </w:p>
     <w:p/>
     <w:p>
@@ -595,20 +566,15 @@
         </mc:AlternateContent>
       </w:r>
       <w:r>
-        <w:t xml:space="preserve">Your Mad Libs prints out at least </w:t>
-      </w:r>
-      <w:proofErr w:type="gramStart"/>
-      <w:r>
-        <w:t xml:space="preserve">one </w:t>
+        <w:t xml:space="preserve">Your Mad Libs prints out at least one </w:t>
       </w:r>
       <w:r>
         <w:rPr>
           <w:rFonts w:ascii="Menlo" w:hAnsi="Menlo" w:cs="Menlo"/>
           <w:highlight w:val="lightGray"/>
         </w:rPr>
-        <w:t>’</w:t>
-      </w:r>
-      <w:proofErr w:type="gramEnd"/>
+        <w:t>'</w:t>
+      </w:r>
       <w:r>
         <w:t xml:space="preserve"> </w:t>
       </w:r>
@@ -706,9 +672,14 @@
         </mc:AlternateContent>
       </w:r>
       <w:r>
-        <w:t xml:space="preserve">You Mad libs prints out at least </w:t>
-      </w:r>
-      <w:proofErr w:type="gramStart"/>
+        <w:t>You</w:t>
+      </w:r>
+      <w:r>
+        <w:t>r</w:t>
+      </w:r>
+      <w:r>
+        <w:t xml:space="preserve"> Mad libs prints out at least </w:t>
+      </w:r>
       <w:r>
         <w:t xml:space="preserve">one </w:t>
       </w:r>
@@ -717,9 +688,8 @@
           <w:rFonts w:ascii="Menlo" w:hAnsi="Menlo" w:cs="Menlo"/>
           <w:highlight w:val="lightGray"/>
         </w:rPr>
-        <w:t>”</w:t>
-      </w:r>
-      <w:proofErr w:type="gramEnd"/>
+        <w:t>"</w:t>
+      </w:r>
       <w:r>
         <w:t xml:space="preserve">  </w:t>
       </w:r>

</xml_diff>